<commit_message>
Report & Source Code
</commit_message>
<xml_diff>
--- a/Week4/Report-Assignment-2.docx
+++ b/Week4/Report-Assignment-2.docx
@@ -37,7 +37,791 @@
       </w:tr>
     </w:tbl>
     <w:p/>
+    <w:p>
+      <w:r>
+        <w:drawing>
+          <wp:inline distT="0" distB="0" distL="0" distR="0" wp14:anchorId="7978C839" wp14:editId="29C73A91">
+            <wp:extent cx="5727700" cy="2627630"/>
+            <wp:effectExtent l="0" t="0" r="0" b="1270"/>
+            <wp:docPr id="1" name="Picture 1"/>
+            <wp:cNvGraphicFramePr>
+              <a:graphicFrameLocks xmlns:a="http://schemas.openxmlformats.org/drawingml/2006/main" noChangeAspect="1"/>
+            </wp:cNvGraphicFramePr>
+            <a:graphic xmlns:a="http://schemas.openxmlformats.org/drawingml/2006/main">
+              <a:graphicData uri="http://schemas.openxmlformats.org/drawingml/2006/picture">
+                <pic:pic xmlns:pic="http://schemas.openxmlformats.org/drawingml/2006/picture">
+                  <pic:nvPicPr>
+                    <pic:cNvPr id="1" name=""/>
+                    <pic:cNvPicPr/>
+                  </pic:nvPicPr>
+                  <pic:blipFill>
+                    <a:blip r:embed="rId5"/>
+                    <a:stretch>
+                      <a:fillRect/>
+                    </a:stretch>
+                  </pic:blipFill>
+                  <pic:spPr>
+                    <a:xfrm>
+                      <a:off x="0" y="0"/>
+                      <a:ext cx="5727700" cy="2627630"/>
+                    </a:xfrm>
+                    <a:prstGeom prst="rect">
+                      <a:avLst/>
+                    </a:prstGeom>
+                  </pic:spPr>
+                </pic:pic>
+              </a:graphicData>
+            </a:graphic>
+          </wp:inline>
+        </w:drawing>
+      </w:r>
+    </w:p>
     <w:p/>
+    <w:p>
+      <w:pPr>
+        <w:pStyle w:val="ListParagraph"/>
+        <w:numPr>
+          <w:ilvl w:val="0"/>
+          <w:numId w:val="5"/>
+        </w:numPr>
+        <w:rPr>
+          <w:lang w:val="en-US"/>
+        </w:rPr>
+      </w:pPr>
+      <w:proofErr w:type="spellStart"/>
+      <w:r>
+        <w:rPr>
+          <w:lang w:val="en-US"/>
+        </w:rPr>
+        <w:t>Đặ</w:t>
+      </w:r>
+      <w:proofErr w:type="spellEnd"/>
+      <w:r>
+        <w:rPr>
+          <w:lang w:val="vi-VN"/>
+        </w:rPr>
+        <w:t>t giá trị của $s0:</w:t>
+      </w:r>
+    </w:p>
+    <w:p>
+      <w:pPr>
+        <w:rPr>
+          <w:lang w:val="en-US"/>
+        </w:rPr>
+      </w:pPr>
+    </w:p>
+    <w:p>
+      <w:pPr>
+        <w:rPr>
+          <w:lang w:val="en-US"/>
+        </w:rPr>
+      </w:pPr>
+      <w:r>
+        <w:rPr>
+          <w:lang w:val="en-US"/>
+        </w:rPr>
+        <w:drawing>
+          <wp:inline distT="0" distB="0" distL="0" distR="0" wp14:anchorId="59B1E750" wp14:editId="75F2F5D4">
+            <wp:extent cx="5727700" cy="567055"/>
+            <wp:effectExtent l="0" t="0" r="0" b="4445"/>
+            <wp:docPr id="9" name="Picture 9"/>
+            <wp:cNvGraphicFramePr>
+              <a:graphicFrameLocks xmlns:a="http://schemas.openxmlformats.org/drawingml/2006/main" noChangeAspect="1"/>
+            </wp:cNvGraphicFramePr>
+            <a:graphic xmlns:a="http://schemas.openxmlformats.org/drawingml/2006/main">
+              <a:graphicData uri="http://schemas.openxmlformats.org/drawingml/2006/picture">
+                <pic:pic xmlns:pic="http://schemas.openxmlformats.org/drawingml/2006/picture">
+                  <pic:nvPicPr>
+                    <pic:cNvPr id="1" name=""/>
+                    <pic:cNvPicPr/>
+                  </pic:nvPicPr>
+                  <pic:blipFill>
+                    <a:blip r:embed="rId6"/>
+                    <a:stretch>
+                      <a:fillRect/>
+                    </a:stretch>
+                  </pic:blipFill>
+                  <pic:spPr>
+                    <a:xfrm>
+                      <a:off x="0" y="0"/>
+                      <a:ext cx="5727700" cy="567055"/>
+                    </a:xfrm>
+                    <a:prstGeom prst="rect">
+                      <a:avLst/>
+                    </a:prstGeom>
+                  </pic:spPr>
+                </pic:pic>
+              </a:graphicData>
+            </a:graphic>
+          </wp:inline>
+        </w:drawing>
+      </w:r>
+    </w:p>
+    <w:p>
+      <w:pPr>
+        <w:rPr>
+          <w:lang w:val="en-US"/>
+        </w:rPr>
+      </w:pPr>
+    </w:p>
+    <w:p>
+      <w:pPr>
+        <w:pStyle w:val="ListParagraph"/>
+        <w:numPr>
+          <w:ilvl w:val="0"/>
+          <w:numId w:val="5"/>
+        </w:numPr>
+        <w:rPr>
+          <w:b/>
+          <w:bCs/>
+          <w:lang w:val="vi-VN"/>
+        </w:rPr>
+      </w:pPr>
+      <w:r>
+        <w:rPr>
+          <w:b/>
+          <w:bCs/>
+          <w:lang w:val="vi-VN"/>
+        </w:rPr>
+        <w:t xml:space="preserve">1. </w:t>
+      </w:r>
+      <w:r>
+        <w:rPr>
+          <w:b/>
+          <w:bCs/>
+          <w:lang w:val="vi-VN"/>
+        </w:rPr>
+        <w:t>Extract MSB of $s0</w:t>
+      </w:r>
+      <w:r>
+        <w:rPr>
+          <w:b/>
+          <w:bCs/>
+          <w:lang w:val="vi-VN"/>
+        </w:rPr>
+        <w:t>:</w:t>
+      </w:r>
+    </w:p>
+    <w:p>
+      <w:pPr>
+        <w:rPr>
+          <w:lang w:val="vi-VN"/>
+        </w:rPr>
+      </w:pPr>
+    </w:p>
+    <w:p>
+      <w:pPr>
+        <w:rPr>
+          <w:lang w:val="vi-VN"/>
+        </w:rPr>
+      </w:pPr>
+      <w:r>
+        <w:rPr>
+          <w:lang w:val="vi-VN"/>
+        </w:rPr>
+        <w:drawing>
+          <wp:inline distT="0" distB="0" distL="0" distR="0" wp14:anchorId="09AE77C1" wp14:editId="58EA55C4">
+            <wp:extent cx="5727700" cy="572770"/>
+            <wp:effectExtent l="0" t="0" r="0" b="0"/>
+            <wp:docPr id="10" name="Picture 10"/>
+            <wp:cNvGraphicFramePr>
+              <a:graphicFrameLocks xmlns:a="http://schemas.openxmlformats.org/drawingml/2006/main" noChangeAspect="1"/>
+            </wp:cNvGraphicFramePr>
+            <a:graphic xmlns:a="http://schemas.openxmlformats.org/drawingml/2006/main">
+              <a:graphicData uri="http://schemas.openxmlformats.org/drawingml/2006/picture">
+                <pic:pic xmlns:pic="http://schemas.openxmlformats.org/drawingml/2006/picture">
+                  <pic:nvPicPr>
+                    <pic:cNvPr id="1" name=""/>
+                    <pic:cNvPicPr/>
+                  </pic:nvPicPr>
+                  <pic:blipFill>
+                    <a:blip r:embed="rId7"/>
+                    <a:stretch>
+                      <a:fillRect/>
+                    </a:stretch>
+                  </pic:blipFill>
+                  <pic:spPr>
+                    <a:xfrm>
+                      <a:off x="0" y="0"/>
+                      <a:ext cx="5727700" cy="572770"/>
+                    </a:xfrm>
+                    <a:prstGeom prst="rect">
+                      <a:avLst/>
+                    </a:prstGeom>
+                  </pic:spPr>
+                </pic:pic>
+              </a:graphicData>
+            </a:graphic>
+          </wp:inline>
+        </w:drawing>
+      </w:r>
+    </w:p>
+    <w:p>
+      <w:pPr>
+        <w:rPr>
+          <w:lang w:val="vi-VN"/>
+        </w:rPr>
+      </w:pPr>
+    </w:p>
+    <w:p>
+      <w:pPr>
+        <w:pStyle w:val="ListParagraph"/>
+        <w:numPr>
+          <w:ilvl w:val="0"/>
+          <w:numId w:val="6"/>
+        </w:numPr>
+        <w:rPr>
+          <w:lang w:val="vi-VN"/>
+        </w:rPr>
+      </w:pPr>
+      <w:r>
+        <w:rPr>
+          <w:lang w:val="vi-VN"/>
+        </w:rPr>
+        <w:t xml:space="preserve">Kết quả: </w:t>
+      </w:r>
+    </w:p>
+    <w:p>
+      <w:pPr>
+        <w:pStyle w:val="ListParagraph"/>
+        <w:rPr>
+          <w:lang w:val="vi-VN"/>
+        </w:rPr>
+      </w:pPr>
+      <w:r>
+        <w:rPr>
+          <w:lang w:val="vi-VN"/>
+        </w:rPr>
+        <w:drawing>
+          <wp:inline distT="0" distB="0" distL="0" distR="0" wp14:anchorId="2E278EF8" wp14:editId="3EA48E3F">
+            <wp:extent cx="4445000" cy="406400"/>
+            <wp:effectExtent l="0" t="0" r="0" b="0"/>
+            <wp:docPr id="11" name="Picture 11"/>
+            <wp:cNvGraphicFramePr>
+              <a:graphicFrameLocks xmlns:a="http://schemas.openxmlformats.org/drawingml/2006/main" noChangeAspect="1"/>
+            </wp:cNvGraphicFramePr>
+            <a:graphic xmlns:a="http://schemas.openxmlformats.org/drawingml/2006/main">
+              <a:graphicData uri="http://schemas.openxmlformats.org/drawingml/2006/picture">
+                <pic:pic xmlns:pic="http://schemas.openxmlformats.org/drawingml/2006/picture">
+                  <pic:nvPicPr>
+                    <pic:cNvPr id="1" name=""/>
+                    <pic:cNvPicPr/>
+                  </pic:nvPicPr>
+                  <pic:blipFill>
+                    <a:blip r:embed="rId8"/>
+                    <a:stretch>
+                      <a:fillRect/>
+                    </a:stretch>
+                  </pic:blipFill>
+                  <pic:spPr>
+                    <a:xfrm>
+                      <a:off x="0" y="0"/>
+                      <a:ext cx="4445000" cy="406400"/>
+                    </a:xfrm>
+                    <a:prstGeom prst="rect">
+                      <a:avLst/>
+                    </a:prstGeom>
+                  </pic:spPr>
+                </pic:pic>
+              </a:graphicData>
+            </a:graphic>
+          </wp:inline>
+        </w:drawing>
+      </w:r>
+    </w:p>
+    <w:p>
+      <w:pPr>
+        <w:rPr>
+          <w:lang w:val="vi-VN"/>
+        </w:rPr>
+      </w:pPr>
+    </w:p>
+    <w:p>
+      <w:pPr>
+        <w:rPr>
+          <w:lang w:val="vi-VN"/>
+        </w:rPr>
+      </w:pPr>
+    </w:p>
+    <w:p>
+      <w:pPr>
+        <w:pStyle w:val="ListParagraph"/>
+        <w:numPr>
+          <w:ilvl w:val="0"/>
+          <w:numId w:val="5"/>
+        </w:numPr>
+        <w:rPr>
+          <w:b/>
+          <w:bCs/>
+          <w:lang w:val="vi-VN"/>
+        </w:rPr>
+      </w:pPr>
+      <w:r>
+        <w:rPr>
+          <w:b/>
+          <w:bCs/>
+          <w:lang w:val="vi-VN"/>
+        </w:rPr>
+        <w:t>2. Clear LSB of $s0</w:t>
+      </w:r>
+    </w:p>
+    <w:p>
+      <w:pPr>
+        <w:rPr>
+          <w:lang w:val="vi-VN"/>
+        </w:rPr>
+      </w:pPr>
+    </w:p>
+    <w:p>
+      <w:pPr>
+        <w:rPr>
+          <w:lang w:val="vi-VN"/>
+        </w:rPr>
+      </w:pPr>
+      <w:r>
+        <w:rPr>
+          <w:lang w:val="vi-VN"/>
+        </w:rPr>
+        <w:drawing>
+          <wp:inline distT="0" distB="0" distL="0" distR="0" wp14:anchorId="1974C800" wp14:editId="7254D782">
+            <wp:extent cx="5727700" cy="737870"/>
+            <wp:effectExtent l="0" t="0" r="0" b="0"/>
+            <wp:docPr id="12" name="Picture 12"/>
+            <wp:cNvGraphicFramePr>
+              <a:graphicFrameLocks xmlns:a="http://schemas.openxmlformats.org/drawingml/2006/main" noChangeAspect="1"/>
+            </wp:cNvGraphicFramePr>
+            <a:graphic xmlns:a="http://schemas.openxmlformats.org/drawingml/2006/main">
+              <a:graphicData uri="http://schemas.openxmlformats.org/drawingml/2006/picture">
+                <pic:pic xmlns:pic="http://schemas.openxmlformats.org/drawingml/2006/picture">
+                  <pic:nvPicPr>
+                    <pic:cNvPr id="1" name=""/>
+                    <pic:cNvPicPr/>
+                  </pic:nvPicPr>
+                  <pic:blipFill>
+                    <a:blip r:embed="rId9"/>
+                    <a:stretch>
+                      <a:fillRect/>
+                    </a:stretch>
+                  </pic:blipFill>
+                  <pic:spPr>
+                    <a:xfrm>
+                      <a:off x="0" y="0"/>
+                      <a:ext cx="5727700" cy="737870"/>
+                    </a:xfrm>
+                    <a:prstGeom prst="rect">
+                      <a:avLst/>
+                    </a:prstGeom>
+                  </pic:spPr>
+                </pic:pic>
+              </a:graphicData>
+            </a:graphic>
+          </wp:inline>
+        </w:drawing>
+      </w:r>
+    </w:p>
+    <w:p>
+      <w:pPr>
+        <w:rPr>
+          <w:lang w:val="vi-VN"/>
+        </w:rPr>
+      </w:pPr>
+    </w:p>
+    <w:p>
+      <w:pPr>
+        <w:pStyle w:val="ListParagraph"/>
+        <w:numPr>
+          <w:ilvl w:val="0"/>
+          <w:numId w:val="6"/>
+        </w:numPr>
+        <w:rPr>
+          <w:lang w:val="vi-VN"/>
+        </w:rPr>
+      </w:pPr>
+      <w:r>
+        <w:rPr>
+          <w:lang w:val="vi-VN"/>
+        </w:rPr>
+        <w:t xml:space="preserve">Kết quả: </w:t>
+      </w:r>
+    </w:p>
+    <w:p>
+      <w:pPr>
+        <w:pStyle w:val="ListParagraph"/>
+        <w:rPr>
+          <w:lang w:val="vi-VN"/>
+        </w:rPr>
+      </w:pPr>
+      <w:r>
+        <w:rPr>
+          <w:lang w:val="vi-VN"/>
+        </w:rPr>
+        <w:drawing>
+          <wp:inline distT="0" distB="0" distL="0" distR="0" wp14:anchorId="55FB20C0" wp14:editId="1E2446DC">
+            <wp:extent cx="4457700" cy="444500"/>
+            <wp:effectExtent l="0" t="0" r="0" b="0"/>
+            <wp:docPr id="13" name="Picture 13"/>
+            <wp:cNvGraphicFramePr>
+              <a:graphicFrameLocks xmlns:a="http://schemas.openxmlformats.org/drawingml/2006/main" noChangeAspect="1"/>
+            </wp:cNvGraphicFramePr>
+            <a:graphic xmlns:a="http://schemas.openxmlformats.org/drawingml/2006/main">
+              <a:graphicData uri="http://schemas.openxmlformats.org/drawingml/2006/picture">
+                <pic:pic xmlns:pic="http://schemas.openxmlformats.org/drawingml/2006/picture">
+                  <pic:nvPicPr>
+                    <pic:cNvPr id="1" name=""/>
+                    <pic:cNvPicPr/>
+                  </pic:nvPicPr>
+                  <pic:blipFill>
+                    <a:blip r:embed="rId10"/>
+                    <a:stretch>
+                      <a:fillRect/>
+                    </a:stretch>
+                  </pic:blipFill>
+                  <pic:spPr>
+                    <a:xfrm>
+                      <a:off x="0" y="0"/>
+                      <a:ext cx="4457700" cy="444500"/>
+                    </a:xfrm>
+                    <a:prstGeom prst="rect">
+                      <a:avLst/>
+                    </a:prstGeom>
+                  </pic:spPr>
+                </pic:pic>
+              </a:graphicData>
+            </a:graphic>
+          </wp:inline>
+        </w:drawing>
+      </w:r>
+    </w:p>
+    <w:p>
+      <w:pPr>
+        <w:pStyle w:val="ListParagraph"/>
+        <w:rPr>
+          <w:lang w:val="vi-VN"/>
+        </w:rPr>
+      </w:pPr>
+    </w:p>
+    <w:p>
+      <w:pPr>
+        <w:pStyle w:val="ListParagraph"/>
+        <w:rPr>
+          <w:lang w:val="vi-VN"/>
+        </w:rPr>
+      </w:pPr>
+    </w:p>
+    <w:p>
+      <w:pPr>
+        <w:pStyle w:val="ListParagraph"/>
+        <w:numPr>
+          <w:ilvl w:val="0"/>
+          <w:numId w:val="5"/>
+        </w:numPr>
+        <w:rPr>
+          <w:b/>
+          <w:bCs/>
+          <w:lang w:val="vi-VN"/>
+        </w:rPr>
+      </w:pPr>
+      <w:r>
+        <w:rPr>
+          <w:b/>
+          <w:bCs/>
+          <w:lang w:val="vi-VN"/>
+        </w:rPr>
+        <w:lastRenderedPageBreak/>
+        <w:t xml:space="preserve">3. </w:t>
+      </w:r>
+      <w:r>
+        <w:rPr>
+          <w:b/>
+          <w:bCs/>
+          <w:lang w:val="vi-VN"/>
+        </w:rPr>
+        <w:t xml:space="preserve">Set LSB of $s0 </w:t>
+      </w:r>
+    </w:p>
+    <w:p>
+      <w:pPr>
+        <w:rPr>
+          <w:lang w:val="vi-VN"/>
+        </w:rPr>
+      </w:pPr>
+    </w:p>
+    <w:p>
+      <w:pPr>
+        <w:rPr>
+          <w:lang w:val="vi-VN"/>
+        </w:rPr>
+      </w:pPr>
+      <w:r>
+        <w:rPr>
+          <w:lang w:val="vi-VN"/>
+        </w:rPr>
+        <w:drawing>
+          <wp:inline distT="0" distB="0" distL="0" distR="0" wp14:anchorId="0D667A58" wp14:editId="156A0E9D">
+            <wp:extent cx="5727700" cy="843280"/>
+            <wp:effectExtent l="0" t="0" r="0" b="0"/>
+            <wp:docPr id="16" name="Picture 16"/>
+            <wp:cNvGraphicFramePr>
+              <a:graphicFrameLocks xmlns:a="http://schemas.openxmlformats.org/drawingml/2006/main" noChangeAspect="1"/>
+            </wp:cNvGraphicFramePr>
+            <a:graphic xmlns:a="http://schemas.openxmlformats.org/drawingml/2006/main">
+              <a:graphicData uri="http://schemas.openxmlformats.org/drawingml/2006/picture">
+                <pic:pic xmlns:pic="http://schemas.openxmlformats.org/drawingml/2006/picture">
+                  <pic:nvPicPr>
+                    <pic:cNvPr id="1" name=""/>
+                    <pic:cNvPicPr/>
+                  </pic:nvPicPr>
+                  <pic:blipFill>
+                    <a:blip r:embed="rId11"/>
+                    <a:stretch>
+                      <a:fillRect/>
+                    </a:stretch>
+                  </pic:blipFill>
+                  <pic:spPr>
+                    <a:xfrm>
+                      <a:off x="0" y="0"/>
+                      <a:ext cx="5727700" cy="843280"/>
+                    </a:xfrm>
+                    <a:prstGeom prst="rect">
+                      <a:avLst/>
+                    </a:prstGeom>
+                  </pic:spPr>
+                </pic:pic>
+              </a:graphicData>
+            </a:graphic>
+          </wp:inline>
+        </w:drawing>
+      </w:r>
+    </w:p>
+    <w:p>
+      <w:pPr>
+        <w:rPr>
+          <w:lang w:val="vi-VN"/>
+        </w:rPr>
+      </w:pPr>
+    </w:p>
+    <w:p>
+      <w:pPr>
+        <w:pStyle w:val="ListParagraph"/>
+        <w:numPr>
+          <w:ilvl w:val="0"/>
+          <w:numId w:val="6"/>
+        </w:numPr>
+        <w:rPr>
+          <w:lang w:val="vi-VN"/>
+        </w:rPr>
+      </w:pPr>
+      <w:r>
+        <w:rPr>
+          <w:lang w:val="vi-VN"/>
+        </w:rPr>
+        <w:t>Kết quả:</w:t>
+      </w:r>
+    </w:p>
+    <w:p>
+      <w:pPr>
+        <w:pStyle w:val="ListParagraph"/>
+        <w:rPr>
+          <w:lang w:val="vi-VN"/>
+        </w:rPr>
+      </w:pPr>
+      <w:r>
+        <w:rPr>
+          <w:lang w:val="vi-VN"/>
+        </w:rPr>
+        <w:drawing>
+          <wp:inline distT="0" distB="0" distL="0" distR="0" wp14:anchorId="2A7C18AE" wp14:editId="75CB9576">
+            <wp:extent cx="4470400" cy="444500"/>
+            <wp:effectExtent l="0" t="0" r="0" b="0"/>
+            <wp:docPr id="17" name="Picture 17"/>
+            <wp:cNvGraphicFramePr>
+              <a:graphicFrameLocks xmlns:a="http://schemas.openxmlformats.org/drawingml/2006/main" noChangeAspect="1"/>
+            </wp:cNvGraphicFramePr>
+            <a:graphic xmlns:a="http://schemas.openxmlformats.org/drawingml/2006/main">
+              <a:graphicData uri="http://schemas.openxmlformats.org/drawingml/2006/picture">
+                <pic:pic xmlns:pic="http://schemas.openxmlformats.org/drawingml/2006/picture">
+                  <pic:nvPicPr>
+                    <pic:cNvPr id="1" name=""/>
+                    <pic:cNvPicPr/>
+                  </pic:nvPicPr>
+                  <pic:blipFill>
+                    <a:blip r:embed="rId12"/>
+                    <a:stretch>
+                      <a:fillRect/>
+                    </a:stretch>
+                  </pic:blipFill>
+                  <pic:spPr>
+                    <a:xfrm>
+                      <a:off x="0" y="0"/>
+                      <a:ext cx="4470400" cy="444500"/>
+                    </a:xfrm>
+                    <a:prstGeom prst="rect">
+                      <a:avLst/>
+                    </a:prstGeom>
+                  </pic:spPr>
+                </pic:pic>
+              </a:graphicData>
+            </a:graphic>
+          </wp:inline>
+        </w:drawing>
+      </w:r>
+    </w:p>
+    <w:p>
+      <w:pPr>
+        <w:rPr>
+          <w:lang w:val="vi-VN"/>
+        </w:rPr>
+      </w:pPr>
+    </w:p>
+    <w:p>
+      <w:pPr>
+        <w:pStyle w:val="ListParagraph"/>
+        <w:numPr>
+          <w:ilvl w:val="0"/>
+          <w:numId w:val="5"/>
+        </w:numPr>
+        <w:rPr>
+          <w:b/>
+          <w:bCs/>
+          <w:lang w:val="vi-VN"/>
+        </w:rPr>
+      </w:pPr>
+      <w:r>
+        <w:rPr>
+          <w:b/>
+          <w:bCs/>
+          <w:lang w:val="vi-VN"/>
+        </w:rPr>
+        <w:t>4. Clear</w:t>
+      </w:r>
+    </w:p>
+    <w:p>
+      <w:pPr>
+        <w:rPr>
+          <w:lang w:val="vi-VN"/>
+        </w:rPr>
+      </w:pPr>
+    </w:p>
+    <w:p>
+      <w:pPr>
+        <w:rPr>
+          <w:lang w:val="vi-VN"/>
+        </w:rPr>
+      </w:pPr>
+      <w:r>
+        <w:rPr>
+          <w:lang w:val="vi-VN"/>
+        </w:rPr>
+        <w:drawing>
+          <wp:inline distT="0" distB="0" distL="0" distR="0" wp14:anchorId="71387172" wp14:editId="0FAB9042">
+            <wp:extent cx="5727700" cy="586740"/>
+            <wp:effectExtent l="0" t="0" r="0" b="0"/>
+            <wp:docPr id="18" name="Picture 18"/>
+            <wp:cNvGraphicFramePr>
+              <a:graphicFrameLocks xmlns:a="http://schemas.openxmlformats.org/drawingml/2006/main" noChangeAspect="1"/>
+            </wp:cNvGraphicFramePr>
+            <a:graphic xmlns:a="http://schemas.openxmlformats.org/drawingml/2006/main">
+              <a:graphicData uri="http://schemas.openxmlformats.org/drawingml/2006/picture">
+                <pic:pic xmlns:pic="http://schemas.openxmlformats.org/drawingml/2006/picture">
+                  <pic:nvPicPr>
+                    <pic:cNvPr id="1" name=""/>
+                    <pic:cNvPicPr/>
+                  </pic:nvPicPr>
+                  <pic:blipFill>
+                    <a:blip r:embed="rId13"/>
+                    <a:stretch>
+                      <a:fillRect/>
+                    </a:stretch>
+                  </pic:blipFill>
+                  <pic:spPr>
+                    <a:xfrm>
+                      <a:off x="0" y="0"/>
+                      <a:ext cx="5727700" cy="586740"/>
+                    </a:xfrm>
+                    <a:prstGeom prst="rect">
+                      <a:avLst/>
+                    </a:prstGeom>
+                  </pic:spPr>
+                </pic:pic>
+              </a:graphicData>
+            </a:graphic>
+          </wp:inline>
+        </w:drawing>
+      </w:r>
+    </w:p>
+    <w:p>
+      <w:pPr>
+        <w:rPr>
+          <w:lang w:val="vi-VN"/>
+        </w:rPr>
+      </w:pPr>
+    </w:p>
+    <w:p>
+      <w:pPr>
+        <w:pStyle w:val="ListParagraph"/>
+        <w:numPr>
+          <w:ilvl w:val="0"/>
+          <w:numId w:val="6"/>
+        </w:numPr>
+        <w:rPr>
+          <w:lang w:val="vi-VN"/>
+        </w:rPr>
+      </w:pPr>
+      <w:r>
+        <w:rPr>
+          <w:lang w:val="vi-VN"/>
+        </w:rPr>
+        <w:t xml:space="preserve">Kết quả: </w:t>
+      </w:r>
+    </w:p>
+    <w:p>
+      <w:pPr>
+        <w:pStyle w:val="ListParagraph"/>
+        <w:rPr>
+          <w:lang w:val="vi-VN"/>
+        </w:rPr>
+      </w:pPr>
+      <w:r>
+        <w:rPr>
+          <w:lang w:val="vi-VN"/>
+        </w:rPr>
+        <w:drawing>
+          <wp:inline distT="0" distB="0" distL="0" distR="0" wp14:anchorId="272FFD5B" wp14:editId="7717423B">
+            <wp:extent cx="4445000" cy="431800"/>
+            <wp:effectExtent l="0" t="0" r="0" b="0"/>
+            <wp:docPr id="19" name="Picture 19"/>
+            <wp:cNvGraphicFramePr>
+              <a:graphicFrameLocks xmlns:a="http://schemas.openxmlformats.org/drawingml/2006/main" noChangeAspect="1"/>
+            </wp:cNvGraphicFramePr>
+            <a:graphic xmlns:a="http://schemas.openxmlformats.org/drawingml/2006/main">
+              <a:graphicData uri="http://schemas.openxmlformats.org/drawingml/2006/picture">
+                <pic:pic xmlns:pic="http://schemas.openxmlformats.org/drawingml/2006/picture">
+                  <pic:nvPicPr>
+                    <pic:cNvPr id="1" name=""/>
+                    <pic:cNvPicPr/>
+                  </pic:nvPicPr>
+                  <pic:blipFill>
+                    <a:blip r:embed="rId14"/>
+                    <a:stretch>
+                      <a:fillRect/>
+                    </a:stretch>
+                  </pic:blipFill>
+                  <pic:spPr>
+                    <a:xfrm>
+                      <a:off x="0" y="0"/>
+                      <a:ext cx="4445000" cy="431800"/>
+                    </a:xfrm>
+                    <a:prstGeom prst="rect">
+                      <a:avLst/>
+                    </a:prstGeom>
+                  </pic:spPr>
+                </pic:pic>
+              </a:graphicData>
+            </a:graphic>
+          </wp:inline>
+        </w:drawing>
+      </w:r>
+    </w:p>
     <w:sectPr>
       <w:pgSz w:w="11900" w:h="16840"/>
       <w:pgMar w:top="1440" w:right="1440" w:bottom="1440" w:left="1440" w:header="708" w:footer="708" w:gutter="0"/>
@@ -252,6 +1036,118 @@
     </w:lvl>
   </w:abstractNum>
   <w:abstractNum w:abstractNumId="2" w15:restartNumberingAfterBreak="0">
+    <w:nsid w:val="571F7852"/>
+    <w:multiLevelType w:val="hybridMultilevel"/>
+    <w:tmpl w:val="BC72F684"/>
+    <w:lvl w:ilvl="0" w:tplc="09A8BA18">
+      <w:numFmt w:val="bullet"/>
+      <w:lvlText w:val=""/>
+      <w:lvlJc w:val="left"/>
+      <w:pPr>
+        <w:ind w:left="720" w:hanging="360"/>
+      </w:pPr>
+      <w:rPr>
+        <w:rFonts w:ascii="Wingdings" w:eastAsiaTheme="minorEastAsia" w:hAnsi="Wingdings" w:cstheme="minorBidi" w:hint="default"/>
+      </w:rPr>
+    </w:lvl>
+    <w:lvl w:ilvl="1" w:tplc="04090003" w:tentative="1">
+      <w:start w:val="1"/>
+      <w:numFmt w:val="bullet"/>
+      <w:lvlText w:val="o"/>
+      <w:lvlJc w:val="left"/>
+      <w:pPr>
+        <w:ind w:left="1440" w:hanging="360"/>
+      </w:pPr>
+      <w:rPr>
+        <w:rFonts w:ascii="Courier New" w:hAnsi="Courier New" w:cs="Courier New" w:hint="default"/>
+      </w:rPr>
+    </w:lvl>
+    <w:lvl w:ilvl="2" w:tplc="04090005" w:tentative="1">
+      <w:start w:val="1"/>
+      <w:numFmt w:val="bullet"/>
+      <w:lvlText w:val=""/>
+      <w:lvlJc w:val="left"/>
+      <w:pPr>
+        <w:ind w:left="2160" w:hanging="360"/>
+      </w:pPr>
+      <w:rPr>
+        <w:rFonts w:ascii="Wingdings" w:hAnsi="Wingdings" w:cs="Wingdings" w:hint="default"/>
+      </w:rPr>
+    </w:lvl>
+    <w:lvl w:ilvl="3" w:tplc="04090001" w:tentative="1">
+      <w:start w:val="1"/>
+      <w:numFmt w:val="bullet"/>
+      <w:lvlText w:val=""/>
+      <w:lvlJc w:val="left"/>
+      <w:pPr>
+        <w:ind w:left="2880" w:hanging="360"/>
+      </w:pPr>
+      <w:rPr>
+        <w:rFonts w:ascii="Symbol" w:hAnsi="Symbol" w:cs="Symbol" w:hint="default"/>
+      </w:rPr>
+    </w:lvl>
+    <w:lvl w:ilvl="4" w:tplc="04090003" w:tentative="1">
+      <w:start w:val="1"/>
+      <w:numFmt w:val="bullet"/>
+      <w:lvlText w:val="o"/>
+      <w:lvlJc w:val="left"/>
+      <w:pPr>
+        <w:ind w:left="3600" w:hanging="360"/>
+      </w:pPr>
+      <w:rPr>
+        <w:rFonts w:ascii="Courier New" w:hAnsi="Courier New" w:cs="Courier New" w:hint="default"/>
+      </w:rPr>
+    </w:lvl>
+    <w:lvl w:ilvl="5" w:tplc="04090005" w:tentative="1">
+      <w:start w:val="1"/>
+      <w:numFmt w:val="bullet"/>
+      <w:lvlText w:val=""/>
+      <w:lvlJc w:val="left"/>
+      <w:pPr>
+        <w:ind w:left="4320" w:hanging="360"/>
+      </w:pPr>
+      <w:rPr>
+        <w:rFonts w:ascii="Wingdings" w:hAnsi="Wingdings" w:cs="Wingdings" w:hint="default"/>
+      </w:rPr>
+    </w:lvl>
+    <w:lvl w:ilvl="6" w:tplc="04090001" w:tentative="1">
+      <w:start w:val="1"/>
+      <w:numFmt w:val="bullet"/>
+      <w:lvlText w:val=""/>
+      <w:lvlJc w:val="left"/>
+      <w:pPr>
+        <w:ind w:left="5040" w:hanging="360"/>
+      </w:pPr>
+      <w:rPr>
+        <w:rFonts w:ascii="Symbol" w:hAnsi="Symbol" w:cs="Symbol" w:hint="default"/>
+      </w:rPr>
+    </w:lvl>
+    <w:lvl w:ilvl="7" w:tplc="04090003" w:tentative="1">
+      <w:start w:val="1"/>
+      <w:numFmt w:val="bullet"/>
+      <w:lvlText w:val="o"/>
+      <w:lvlJc w:val="left"/>
+      <w:pPr>
+        <w:ind w:left="5760" w:hanging="360"/>
+      </w:pPr>
+      <w:rPr>
+        <w:rFonts w:ascii="Courier New" w:hAnsi="Courier New" w:cs="Courier New" w:hint="default"/>
+      </w:rPr>
+    </w:lvl>
+    <w:lvl w:ilvl="8" w:tplc="04090005" w:tentative="1">
+      <w:start w:val="1"/>
+      <w:numFmt w:val="bullet"/>
+      <w:lvlText w:val=""/>
+      <w:lvlJc w:val="left"/>
+      <w:pPr>
+        <w:ind w:left="6480" w:hanging="360"/>
+      </w:pPr>
+      <w:rPr>
+        <w:rFonts w:ascii="Wingdings" w:hAnsi="Wingdings" w:cs="Wingdings" w:hint="default"/>
+      </w:rPr>
+    </w:lvl>
+  </w:abstractNum>
+  <w:abstractNum w:abstractNumId="3" w15:restartNumberingAfterBreak="0">
     <w:nsid w:val="57662787"/>
     <w:multiLevelType w:val="hybridMultilevel"/>
     <w:tmpl w:val="27380AF4"/>
@@ -338,16 +1234,249 @@
       <w:pPr>
         <w:ind w:left="6480" w:hanging="180"/>
       </w:pPr>
+    </w:lvl>
+  </w:abstractNum>
+  <w:abstractNum w:abstractNumId="4" w15:restartNumberingAfterBreak="0">
+    <w:nsid w:val="62AD5C00"/>
+    <w:multiLevelType w:val="hybridMultilevel"/>
+    <w:tmpl w:val="DB7A778E"/>
+    <w:lvl w:ilvl="0" w:tplc="466CFAD2">
+      <w:numFmt w:val="bullet"/>
+      <w:lvlText w:val=""/>
+      <w:lvlJc w:val="left"/>
+      <w:pPr>
+        <w:ind w:left="720" w:hanging="360"/>
+      </w:pPr>
+      <w:rPr>
+        <w:rFonts w:ascii="Wingdings" w:eastAsiaTheme="minorEastAsia" w:hAnsi="Wingdings" w:cstheme="minorBidi" w:hint="default"/>
+      </w:rPr>
+    </w:lvl>
+    <w:lvl w:ilvl="1" w:tplc="04090003" w:tentative="1">
+      <w:start w:val="1"/>
+      <w:numFmt w:val="bullet"/>
+      <w:lvlText w:val="o"/>
+      <w:lvlJc w:val="left"/>
+      <w:pPr>
+        <w:ind w:left="1440" w:hanging="360"/>
+      </w:pPr>
+      <w:rPr>
+        <w:rFonts w:ascii="Courier New" w:hAnsi="Courier New" w:cs="Courier New" w:hint="default"/>
+      </w:rPr>
+    </w:lvl>
+    <w:lvl w:ilvl="2" w:tplc="04090005" w:tentative="1">
+      <w:start w:val="1"/>
+      <w:numFmt w:val="bullet"/>
+      <w:lvlText w:val=""/>
+      <w:lvlJc w:val="left"/>
+      <w:pPr>
+        <w:ind w:left="2160" w:hanging="360"/>
+      </w:pPr>
+      <w:rPr>
+        <w:rFonts w:ascii="Wingdings" w:hAnsi="Wingdings" w:cs="Wingdings" w:hint="default"/>
+      </w:rPr>
+    </w:lvl>
+    <w:lvl w:ilvl="3" w:tplc="04090001" w:tentative="1">
+      <w:start w:val="1"/>
+      <w:numFmt w:val="bullet"/>
+      <w:lvlText w:val=""/>
+      <w:lvlJc w:val="left"/>
+      <w:pPr>
+        <w:ind w:left="2880" w:hanging="360"/>
+      </w:pPr>
+      <w:rPr>
+        <w:rFonts w:ascii="Symbol" w:hAnsi="Symbol" w:cs="Symbol" w:hint="default"/>
+      </w:rPr>
+    </w:lvl>
+    <w:lvl w:ilvl="4" w:tplc="04090003" w:tentative="1">
+      <w:start w:val="1"/>
+      <w:numFmt w:val="bullet"/>
+      <w:lvlText w:val="o"/>
+      <w:lvlJc w:val="left"/>
+      <w:pPr>
+        <w:ind w:left="3600" w:hanging="360"/>
+      </w:pPr>
+      <w:rPr>
+        <w:rFonts w:ascii="Courier New" w:hAnsi="Courier New" w:cs="Courier New" w:hint="default"/>
+      </w:rPr>
+    </w:lvl>
+    <w:lvl w:ilvl="5" w:tplc="04090005" w:tentative="1">
+      <w:start w:val="1"/>
+      <w:numFmt w:val="bullet"/>
+      <w:lvlText w:val=""/>
+      <w:lvlJc w:val="left"/>
+      <w:pPr>
+        <w:ind w:left="4320" w:hanging="360"/>
+      </w:pPr>
+      <w:rPr>
+        <w:rFonts w:ascii="Wingdings" w:hAnsi="Wingdings" w:cs="Wingdings" w:hint="default"/>
+      </w:rPr>
+    </w:lvl>
+    <w:lvl w:ilvl="6" w:tplc="04090001" w:tentative="1">
+      <w:start w:val="1"/>
+      <w:numFmt w:val="bullet"/>
+      <w:lvlText w:val=""/>
+      <w:lvlJc w:val="left"/>
+      <w:pPr>
+        <w:ind w:left="5040" w:hanging="360"/>
+      </w:pPr>
+      <w:rPr>
+        <w:rFonts w:ascii="Symbol" w:hAnsi="Symbol" w:cs="Symbol" w:hint="default"/>
+      </w:rPr>
+    </w:lvl>
+    <w:lvl w:ilvl="7" w:tplc="04090003" w:tentative="1">
+      <w:start w:val="1"/>
+      <w:numFmt w:val="bullet"/>
+      <w:lvlText w:val="o"/>
+      <w:lvlJc w:val="left"/>
+      <w:pPr>
+        <w:ind w:left="5760" w:hanging="360"/>
+      </w:pPr>
+      <w:rPr>
+        <w:rFonts w:ascii="Courier New" w:hAnsi="Courier New" w:cs="Courier New" w:hint="default"/>
+      </w:rPr>
+    </w:lvl>
+    <w:lvl w:ilvl="8" w:tplc="04090005" w:tentative="1">
+      <w:start w:val="1"/>
+      <w:numFmt w:val="bullet"/>
+      <w:lvlText w:val=""/>
+      <w:lvlJc w:val="left"/>
+      <w:pPr>
+        <w:ind w:left="6480" w:hanging="360"/>
+      </w:pPr>
+      <w:rPr>
+        <w:rFonts w:ascii="Wingdings" w:hAnsi="Wingdings" w:cs="Wingdings" w:hint="default"/>
+      </w:rPr>
+    </w:lvl>
+  </w:abstractNum>
+  <w:abstractNum w:abstractNumId="5" w15:restartNumberingAfterBreak="0">
+    <w:nsid w:val="7A457D71"/>
+    <w:multiLevelType w:val="hybridMultilevel"/>
+    <w:tmpl w:val="54907C1C"/>
+    <w:lvl w:ilvl="0" w:tplc="87FE9494">
+      <w:numFmt w:val="bullet"/>
+      <w:lvlText w:val=""/>
+      <w:lvlJc w:val="left"/>
+      <w:pPr>
+        <w:ind w:left="720" w:hanging="360"/>
+      </w:pPr>
+      <w:rPr>
+        <w:rFonts w:ascii="Wingdings" w:eastAsiaTheme="minorEastAsia" w:hAnsi="Wingdings" w:cstheme="minorBidi" w:hint="default"/>
+      </w:rPr>
+    </w:lvl>
+    <w:lvl w:ilvl="1" w:tplc="04090003" w:tentative="1">
+      <w:start w:val="1"/>
+      <w:numFmt w:val="bullet"/>
+      <w:lvlText w:val="o"/>
+      <w:lvlJc w:val="left"/>
+      <w:pPr>
+        <w:ind w:left="1440" w:hanging="360"/>
+      </w:pPr>
+      <w:rPr>
+        <w:rFonts w:ascii="Courier New" w:hAnsi="Courier New" w:cs="Courier New" w:hint="default"/>
+      </w:rPr>
+    </w:lvl>
+    <w:lvl w:ilvl="2" w:tplc="04090005" w:tentative="1">
+      <w:start w:val="1"/>
+      <w:numFmt w:val="bullet"/>
+      <w:lvlText w:val=""/>
+      <w:lvlJc w:val="left"/>
+      <w:pPr>
+        <w:ind w:left="2160" w:hanging="360"/>
+      </w:pPr>
+      <w:rPr>
+        <w:rFonts w:ascii="Wingdings" w:hAnsi="Wingdings" w:cs="Wingdings" w:hint="default"/>
+      </w:rPr>
+    </w:lvl>
+    <w:lvl w:ilvl="3" w:tplc="04090001" w:tentative="1">
+      <w:start w:val="1"/>
+      <w:numFmt w:val="bullet"/>
+      <w:lvlText w:val=""/>
+      <w:lvlJc w:val="left"/>
+      <w:pPr>
+        <w:ind w:left="2880" w:hanging="360"/>
+      </w:pPr>
+      <w:rPr>
+        <w:rFonts w:ascii="Symbol" w:hAnsi="Symbol" w:cs="Symbol" w:hint="default"/>
+      </w:rPr>
+    </w:lvl>
+    <w:lvl w:ilvl="4" w:tplc="04090003" w:tentative="1">
+      <w:start w:val="1"/>
+      <w:numFmt w:val="bullet"/>
+      <w:lvlText w:val="o"/>
+      <w:lvlJc w:val="left"/>
+      <w:pPr>
+        <w:ind w:left="3600" w:hanging="360"/>
+      </w:pPr>
+      <w:rPr>
+        <w:rFonts w:ascii="Courier New" w:hAnsi="Courier New" w:cs="Courier New" w:hint="default"/>
+      </w:rPr>
+    </w:lvl>
+    <w:lvl w:ilvl="5" w:tplc="04090005" w:tentative="1">
+      <w:start w:val="1"/>
+      <w:numFmt w:val="bullet"/>
+      <w:lvlText w:val=""/>
+      <w:lvlJc w:val="left"/>
+      <w:pPr>
+        <w:ind w:left="4320" w:hanging="360"/>
+      </w:pPr>
+      <w:rPr>
+        <w:rFonts w:ascii="Wingdings" w:hAnsi="Wingdings" w:cs="Wingdings" w:hint="default"/>
+      </w:rPr>
+    </w:lvl>
+    <w:lvl w:ilvl="6" w:tplc="04090001" w:tentative="1">
+      <w:start w:val="1"/>
+      <w:numFmt w:val="bullet"/>
+      <w:lvlText w:val=""/>
+      <w:lvlJc w:val="left"/>
+      <w:pPr>
+        <w:ind w:left="5040" w:hanging="360"/>
+      </w:pPr>
+      <w:rPr>
+        <w:rFonts w:ascii="Symbol" w:hAnsi="Symbol" w:cs="Symbol" w:hint="default"/>
+      </w:rPr>
+    </w:lvl>
+    <w:lvl w:ilvl="7" w:tplc="04090003" w:tentative="1">
+      <w:start w:val="1"/>
+      <w:numFmt w:val="bullet"/>
+      <w:lvlText w:val="o"/>
+      <w:lvlJc w:val="left"/>
+      <w:pPr>
+        <w:ind w:left="5760" w:hanging="360"/>
+      </w:pPr>
+      <w:rPr>
+        <w:rFonts w:ascii="Courier New" w:hAnsi="Courier New" w:cs="Courier New" w:hint="default"/>
+      </w:rPr>
+    </w:lvl>
+    <w:lvl w:ilvl="8" w:tplc="04090005" w:tentative="1">
+      <w:start w:val="1"/>
+      <w:numFmt w:val="bullet"/>
+      <w:lvlText w:val=""/>
+      <w:lvlJc w:val="left"/>
+      <w:pPr>
+        <w:ind w:left="6480" w:hanging="360"/>
+      </w:pPr>
+      <w:rPr>
+        <w:rFonts w:ascii="Wingdings" w:hAnsi="Wingdings" w:cs="Wingdings" w:hint="default"/>
+      </w:rPr>
     </w:lvl>
   </w:abstractNum>
   <w:num w:numId="1">
     <w:abstractNumId w:val="0"/>
   </w:num>
   <w:num w:numId="2">
-    <w:abstractNumId w:val="2"/>
+    <w:abstractNumId w:val="3"/>
   </w:num>
   <w:num w:numId="3">
     <w:abstractNumId w:val="1"/>
+  </w:num>
+  <w:num w:numId="4">
+    <w:abstractNumId w:val="2"/>
+  </w:num>
+  <w:num w:numId="5">
+    <w:abstractNumId w:val="4"/>
+  </w:num>
+  <w:num w:numId="6">
+    <w:abstractNumId w:val="5"/>
   </w:num>
 </w:numbering>
 </file>

</xml_diff>